<commit_message>
Minor changes to Application.docx
</commit_message>
<xml_diff>
--- a/Application.docx
+++ b/Application.docx
@@ -7,11 +7,9 @@
         <w:pStyle w:val="Title"/>
         <w:jc w:val="center"/>
       </w:pPr>
-      <w:proofErr w:type="spellStart"/>
       <w:r>
         <w:t>AuthMe</w:t>
       </w:r>
-      <w:proofErr w:type="spellEnd"/>
     </w:p>
     <w:p>
       <w:pPr>
@@ -63,39 +61,8 @@
           <w:szCs w:val="22"/>
           <w:lang w:val="bg-BG"/>
         </w:rPr>
-        <w:t xml:space="preserve">Старша възрастова група – </w:t>
-      </w:r>
-      <w:proofErr w:type="spellStart"/>
-      <w:r>
-        <w:rPr>
-          <w:rFonts w:asciiTheme="minorHAnsi" w:eastAsiaTheme="minorHAnsi" w:hAnsiTheme="minorHAnsi" w:cstheme="minorBidi"/>
-          <w:sz w:val="22"/>
-          <w:szCs w:val="22"/>
-          <w:lang w:val="bg-BG"/>
-        </w:rPr>
-        <w:t>над</w:t>
-      </w:r>
-      <w:proofErr w:type="spellEnd"/>
-      <w:r>
-        <w:rPr>
-          <w:rFonts w:asciiTheme="minorHAnsi" w:eastAsiaTheme="minorHAnsi" w:hAnsiTheme="minorHAnsi" w:cstheme="minorBidi"/>
-          <w:sz w:val="22"/>
-          <w:szCs w:val="22"/>
-          <w:lang w:val="bg-BG"/>
-        </w:rPr>
-        <w:t xml:space="preserve"> 16 </w:t>
-      </w:r>
-      <w:proofErr w:type="spellStart"/>
-      <w:r>
-        <w:rPr>
-          <w:rFonts w:asciiTheme="minorHAnsi" w:eastAsiaTheme="minorHAnsi" w:hAnsiTheme="minorHAnsi" w:cstheme="minorBidi"/>
-          <w:sz w:val="22"/>
-          <w:szCs w:val="22"/>
-          <w:lang w:val="bg-BG"/>
-        </w:rPr>
-        <w:t>години</w:t>
-      </w:r>
-      <w:proofErr w:type="spellEnd"/>
+        <w:t>Старша възрастова група – над 16 години</w:t>
+      </w:r>
     </w:p>
     <w:p>
       <w:pPr>
@@ -124,13 +91,8 @@
         </w:rPr>
         <w:tab/>
       </w:r>
-      <w:proofErr w:type="spellStart"/>
-      <w:r>
-        <w:t>AuthMe</w:t>
-      </w:r>
-      <w:proofErr w:type="spellEnd"/>
-      <w:r>
-        <w:t xml:space="preserve"> </w:t>
+      <w:r>
+        <w:t xml:space="preserve">AuthMe </w:t>
       </w:r>
       <w:r>
         <w:rPr>
@@ -165,11 +127,9 @@
         </w:rPr>
         <w:t xml:space="preserve">Какъв проблем разрешава </w:t>
       </w:r>
-      <w:proofErr w:type="spellStart"/>
       <w:r>
         <w:t>AuthMe</w:t>
       </w:r>
-      <w:proofErr w:type="spellEnd"/>
     </w:p>
     <w:p>
       <w:pPr>
@@ -222,11 +182,9 @@
         </w:rPr>
         <w:t xml:space="preserve">Как работи </w:t>
       </w:r>
-      <w:proofErr w:type="spellStart"/>
       <w:r>
         <w:t>AuthMe</w:t>
       </w:r>
-      <w:proofErr w:type="spellEnd"/>
     </w:p>
     <w:p>
       <w:pPr>
@@ -246,36 +204,17 @@
       <w:r>
         <w:t xml:space="preserve"> </w:t>
       </w:r>
-      <w:proofErr w:type="spellStart"/>
-      <w:r>
-        <w:rPr>
-          <w:lang w:val="bg-BG"/>
-        </w:rPr>
-        <w:t>токен</w:t>
-      </w:r>
-      <w:proofErr w:type="spellEnd"/>
-      <w:r>
-        <w:rPr>
-          <w:lang w:val="bg-BG"/>
-        </w:rPr>
-        <w:t xml:space="preserve"> </w:t>
-      </w:r>
-      <w:proofErr w:type="spellStart"/>
-      <w:r>
-        <w:rPr>
-          <w:lang w:val="bg-BG"/>
-        </w:rPr>
-        <w:t>автентикация</w:t>
-      </w:r>
-      <w:proofErr w:type="spellEnd"/>
-      <w:r>
-        <w:rPr>
-          <w:lang w:val="bg-BG"/>
-        </w:rPr>
-        <w:t xml:space="preserve"> за асоцииране на акаунтите с личните данни, а отделно и локален </w:t>
+      <w:r>
+        <w:rPr>
+          <w:lang w:val="bg-BG"/>
+        </w:rPr>
+        <w:t xml:space="preserve">токен автентикация за асоцииране на акаунтите с личните данни, а отделно и локален </w:t>
       </w:r>
       <w:r>
         <w:t xml:space="preserve">ASP.NET </w:t>
+      </w:r>
+      <w:r>
+        <w:t xml:space="preserve">Core </w:t>
       </w:r>
       <w:r>
         <w:rPr>
@@ -361,11 +300,6 @@
       </w:r>
     </w:p>
     <w:p>
-      <w:pPr>
-        <w:rPr>
-          <w:lang w:val="bg-BG"/>
-        </w:rPr>
-      </w:pPr>
       <w:r>
         <w:rPr>
           <w:lang w:val="bg-BG"/>
@@ -379,14 +313,12 @@
         </w:rPr>
         <w:t xml:space="preserve">Username: </w:t>
       </w:r>
-      <w:proofErr w:type="spellStart"/>
       <w:r>
         <w:rPr>
           <w:lang w:val="bg-BG"/>
         </w:rPr>
         <w:t>stanimir_kolev</w:t>
       </w:r>
-      <w:proofErr w:type="spellEnd"/>
       <w:r>
         <w:rPr>
           <w:lang w:val="bg-BG"/>
@@ -399,20 +331,34 @@
         </w:rPr>
         <w:t xml:space="preserve"> </w:t>
       </w:r>
-      <w:r>
-        <w:rPr>
-          <w:lang w:val="bg-BG"/>
-        </w:rPr>
-        <w:t>stanimir_ikolev@abv.bg</w:t>
-      </w:r>
-      <w:r>
-        <w:rPr>
-          <w:lang w:val="bg-BG"/>
-        </w:rPr>
-        <w:t xml:space="preserve"> </w:t>
-      </w:r>
-    </w:p>
-    <w:p>
+      <w:hyperlink r:id="rId6" w:history="1">
+        <w:r>
+          <w:rPr>
+            <w:rStyle w:val="Hyperlink"/>
+            <w:lang w:val="bg-BG"/>
+          </w:rPr>
+          <w:t>stanimir_ikolev@abv.bg</w:t>
+        </w:r>
+      </w:hyperlink>
+      <w:r>
+        <w:t xml:space="preserve">, </w:t>
+      </w:r>
+      <w:r>
+        <w:rPr>
+          <w:lang w:val="bg-BG"/>
+        </w:rPr>
+        <w:t xml:space="preserve">Телефон: 0897259924, разработил </w:t>
+      </w:r>
+      <w:r>
+        <w:t>ASP.NET Core service, infrastructure, UI</w:t>
+      </w:r>
+    </w:p>
+    <w:p>
+      <w:pPr>
+        <w:rPr>
+          <w:lang w:val="bg-BG"/>
+        </w:rPr>
+      </w:pPr>
       <w:r>
         <w:tab/>
       </w:r>
@@ -423,18 +369,41 @@
         <w:t xml:space="preserve">Димитър Василев – </w:t>
       </w:r>
       <w:r>
-        <w:t xml:space="preserve">Username: </w:t>
-      </w:r>
-      <w:proofErr w:type="spellStart"/>
-      <w:r>
-        <w:t>mitkovasilev</w:t>
-      </w:r>
-      <w:proofErr w:type="spellEnd"/>
-      <w:r>
-        <w:t xml:space="preserve">, Email: </w:t>
-      </w:r>
-      <w:r>
-        <w:t xml:space="preserve">dimitar.k.vasilev.04@gmail.com </w:t>
+        <w:t xml:space="preserve">Username: mitkovasilev, Email: </w:t>
+      </w:r>
+      <w:hyperlink r:id="rId7" w:history="1">
+        <w:r>
+          <w:rPr>
+            <w:rStyle w:val="Hyperlink"/>
+          </w:rPr>
+          <w:t>dimitar.k.vasilev.04@gmail.com</w:t>
+        </w:r>
+      </w:hyperlink>
+      <w:r>
+        <w:t>,</w:t>
+      </w:r>
+      <w:r>
+        <w:rPr>
+          <w:lang w:val="bg-BG"/>
+        </w:rPr>
+        <w:t xml:space="preserve"> Телефон:</w:t>
+      </w:r>
+    </w:p>
+    <w:p>
+      <w:r>
+        <w:rPr>
+          <w:lang w:val="bg-BG"/>
+        </w:rPr>
+        <w:t>0887703350</w:t>
+      </w:r>
+      <w:r>
+        <w:rPr>
+          <w:lang w:val="bg-BG"/>
+        </w:rPr>
+        <w:t xml:space="preserve">, разработил </w:t>
+      </w:r>
+      <w:r>
+        <w:t>Spring service, infrastructure, UI</w:t>
       </w:r>
     </w:p>
     <w:p>
@@ -442,86 +411,56 @@
         <w:pStyle w:val="Title"/>
         <w:jc w:val="center"/>
       </w:pPr>
-      <w:proofErr w:type="spellStart"/>
       <w:r>
         <w:rPr>
           <w:rFonts w:eastAsiaTheme="minorHAnsi"/>
         </w:rPr>
         <w:t>Технологии</w:t>
       </w:r>
-      <w:proofErr w:type="spellEnd"/>
     </w:p>
     <w:p>
       <w:pPr>
         <w:ind w:firstLine="720"/>
       </w:pPr>
-      <w:proofErr w:type="spellStart"/>
-      <w:r>
-        <w:t>Използвани</w:t>
-      </w:r>
-      <w:proofErr w:type="spellEnd"/>
+      <w:r>
+        <w:t xml:space="preserve">Използвани технологии: </w:t>
+      </w:r>
+      <w:r>
+        <w:t>ASP.NET</w:t>
+      </w:r>
+      <w:r>
+        <w:t xml:space="preserve"> Core</w:t>
+      </w:r>
+      <w:r>
+        <w:t xml:space="preserve">, </w:t>
+      </w:r>
+      <w:r>
+        <w:t>K</w:t>
+      </w:r>
+      <w:r>
+        <w:t>ubernetes</w:t>
+      </w:r>
+      <w:r>
+        <w:t>, Terraform, Mediat</w:t>
+      </w:r>
+      <w:r>
+        <w:t>R</w:t>
+      </w:r>
+      <w:r>
+        <w:t xml:space="preserve">, </w:t>
+      </w:r>
+      <w:r>
+        <w:t>Fluentvalidation, SQL Server, MySQL Server, A</w:t>
+      </w:r>
+      <w:r>
+        <w:t>utomapper</w:t>
+      </w:r>
+      <w:r>
+        <w:t>,</w:t>
+      </w:r>
       <w:r>
         <w:t xml:space="preserve"> </w:t>
       </w:r>
-      <w:proofErr w:type="spellStart"/>
-      <w:r>
-        <w:t>технологии</w:t>
-      </w:r>
-      <w:proofErr w:type="spellEnd"/>
-      <w:r>
-        <w:t xml:space="preserve">: </w:t>
-      </w:r>
-      <w:r>
-        <w:t>ASP.NET</w:t>
-      </w:r>
-      <w:r>
-        <w:t xml:space="preserve"> Core</w:t>
-      </w:r>
-      <w:r>
-        <w:t xml:space="preserve">, </w:t>
-      </w:r>
-      <w:r>
-        <w:t>K</w:t>
-      </w:r>
-      <w:r>
-        <w:t>ubernetes</w:t>
-      </w:r>
-      <w:r>
-        <w:t xml:space="preserve">, Terraform, </w:t>
-      </w:r>
-      <w:proofErr w:type="spellStart"/>
-      <w:r>
-        <w:t>Mediat</w:t>
-      </w:r>
-      <w:r>
-        <w:t>R</w:t>
-      </w:r>
-      <w:proofErr w:type="spellEnd"/>
-      <w:r>
-        <w:t xml:space="preserve">, </w:t>
-      </w:r>
-      <w:proofErr w:type="spellStart"/>
-      <w:r>
-        <w:t>Fluentvalidation</w:t>
-      </w:r>
-      <w:proofErr w:type="spellEnd"/>
-      <w:r>
-        <w:t xml:space="preserve">, SQL Server, MySQL Server, </w:t>
-      </w:r>
-      <w:proofErr w:type="spellStart"/>
-      <w:r>
-        <w:t>A</w:t>
-      </w:r>
-      <w:r>
-        <w:t>utomapper</w:t>
-      </w:r>
-      <w:proofErr w:type="spellEnd"/>
-      <w:r>
-        <w:t>,</w:t>
-      </w:r>
-      <w:r>
-        <w:t xml:space="preserve"> </w:t>
-      </w:r>
       <w:r>
         <w:t>E</w:t>
       </w:r>
@@ -535,13 +474,8 @@
         <w:t>ramework</w:t>
       </w:r>
       <w:r>
-        <w:t xml:space="preserve">, Spring Boot, Spring Boot JPA, Spring Security, </w:t>
-      </w:r>
-      <w:proofErr w:type="spellStart"/>
-      <w:r>
-        <w:t>Thymeleaf</w:t>
-      </w:r>
-      <w:proofErr w:type="spellEnd"/>
+        <w:t>, Spring Boot, Spring Boot JPA, Spring Security, Thymeleaf</w:t>
+      </w:r>
     </w:p>
     <w:p>
       <w:pPr>
@@ -872,6 +806,7 @@
     <w:lsdException w:name="HTML Sample" w:semiHidden="1" w:unhideWhenUsed="1"/>
     <w:lsdException w:name="HTML Typewriter" w:semiHidden="1" w:unhideWhenUsed="1"/>
     <w:lsdException w:name="HTML Variable" w:semiHidden="1" w:unhideWhenUsed="1"/>
+    <w:lsdException w:name="Normal Table" w:semiHidden="1" w:unhideWhenUsed="1"/>
     <w:lsdException w:name="annotation subject" w:semiHidden="1" w:unhideWhenUsed="1"/>
     <w:lsdException w:name="No List" w:semiHidden="1" w:unhideWhenUsed="1"/>
     <w:lsdException w:name="Outline List 1" w:semiHidden="1" w:unhideWhenUsed="1"/>
@@ -918,8 +853,10 @@
     <w:lsdException w:name="Table Subtle 2" w:semiHidden="1" w:unhideWhenUsed="1"/>
     <w:lsdException w:name="Table Web 1" w:semiHidden="1" w:unhideWhenUsed="1"/>
     <w:lsdException w:name="Table Web 2" w:semiHidden="1" w:unhideWhenUsed="1"/>
+    <w:lsdException w:name="Table Web 3" w:semiHidden="1" w:unhideWhenUsed="1"/>
     <w:lsdException w:name="Balloon Text" w:semiHidden="1" w:unhideWhenUsed="1"/>
     <w:lsdException w:name="Table Grid" w:uiPriority="39"/>
+    <w:lsdException w:name="Table Theme" w:semiHidden="1" w:unhideWhenUsed="1"/>
     <w:lsdException w:name="Placeholder Text" w:semiHidden="1"/>
     <w:lsdException w:name="No Spacing" w:uiPriority="1" w:qFormat="1"/>
     <w:lsdException w:name="Light Shading" w:uiPriority="60"/>
@@ -1167,6 +1104,7 @@
   <w:style w:type="character" w:default="1" w:styleId="DefaultParagraphFont">
     <w:name w:val="Default Paragraph Font"/>
     <w:uiPriority w:val="1"/>
+    <w:semiHidden/>
     <w:unhideWhenUsed/>
   </w:style>
   <w:style w:type="table" w:default="1" w:styleId="TableNormal">
@@ -1557,4 +1495,16 @@
     </a:ext>
   </a:extLst>
 </a:theme>
+</file>
+
+<file path=customXml/item1.xml><?xml version="1.0" encoding="utf-8"?>
+<b:Sources xmlns:b="http://schemas.openxmlformats.org/officeDocument/2006/bibliography" xmlns="http://schemas.openxmlformats.org/officeDocument/2006/bibliography" SelectedStyle="\APASixthEditionOfficeOnline.xsl" StyleName="APA" Version="6"/>
+</file>
+
+<file path=customXml/itemProps1.xml><?xml version="1.0" encoding="utf-8"?>
+<ds:datastoreItem xmlns:ds="http://schemas.openxmlformats.org/officeDocument/2006/customXml" ds:itemID="{5F8619F3-5567-4047-A498-C26BBB35E0C2}">
+  <ds:schemaRefs>
+    <ds:schemaRef ds:uri="http://schemas.openxmlformats.org/officeDocument/2006/bibliography"/>
+  </ds:schemaRefs>
+</ds:datastoreItem>
 </file>
</xml_diff>